<commit_message>
Regenerate Vragen_Maud_van_der_Zee.docx with new 19-question structure
Updated generation script and .docx to reflect 7 MO + 6 SHA + 6 Strategy
questions, subpoints for multi-part questions, and 13-row bronverwijzingen
table including the 4 new analyses.
</commit_message>
<xml_diff>
--- a/artifacts/Vragen_Maud_van_der_Zee.docx
+++ b/artifacts/Vragen_Maud_van_der_Zee.docx
@@ -73,7 +73,7 @@
           <w:sz w:val="20"/>
           <w:szCs w:val="20"/>
         </w:rPr>
-        <w:t xml:space="preserve">11 februari 2026 (opgeschoond: 48 → 14 vragen)</w:t>
+        <w:t xml:space="preserve">12 februari 2026 (19 vragen in 3 categorieën; verdiept met inzichten uit 4 nieuwe analyses)</w:t>
       </w:r>
     </w:p>
     <w:p>
@@ -156,7 +156,7 @@
           <w:sz w:val="26"/>
           <w:szCs w:val="26"/>
         </w:rPr>
-        <w:t xml:space="preserve">1. MO-strategie (5 vragen)</w:t>
+        <w:t xml:space="preserve">1. MO-strategie (7 vragen)</w:t>
       </w:r>
     </w:p>
     <w:p>
@@ -185,7 +185,7 @@
           <w:sz w:val="20"/>
           <w:szCs w:val="20"/>
         </w:rPr>
-        <w:t xml:space="preserve">Het bestuurdersontslag per 1 maart beëindigt de MO niet automatisch. De MO is nooit formeel opgezegd — alleen de fee is op nihil gesteld. Peter gaat KTLO doen.</w:t>
+        <w:t xml:space="preserve">Het bestuurdersontslag per 1 maart beëindigt de MO niet automatisch. De MO is nooit formeel opgezegd — alleen de fee is op nihil gesteld. Peter gaat KTLO doen. Vier branches uitgewerkt in MO-beslisboom analyse; Art. 5.2 als package deal instrument.</w:t>
       </w:r>
     </w:p>
     <w:p>
@@ -209,7 +209,51 @@
           <w:sz w:val="22"/>
           <w:szCs w:val="22"/>
         </w:rPr>
-        <w:t xml:space="preserve">Moet de managementovereenkomst PHBX ↔ Dinck worden beëindigd, of juist laten bestaan? Wat zijn de gevolgen voor de vrijwaring (Art. 4.2 MO)? Drie opties uitgewerkt in analyse meeting 11 feb sectie 3.4.</w:t>
+        <w:t xml:space="preserve">De MO-beslisboom identificeert vier opties: A (eenzijdig opzeggen), A2 (bilateraal beëindigen via Art. 5.2 als onderdeel package deal), B (laten bestaan + apart KTLO), C (amenderen). Wij adviseren Branch A2 (primair) of Branch B (tussenoplossing). Specifiek:</w:t>
+      </w:r>
+    </w:p>
+    <w:p>
+      <w:pPr>
+        <w:spacing w:before="40" w:after="40"/>
+        <w:ind w:left="720"/>
+      </w:pPr>
+      <w:r>
+        <w:rPr>
+          <w:rFonts w:ascii="Arial" w:cs="Arial" w:eastAsia="Arial" w:hAnsi="Arial"/>
+          <w:sz w:val="22"/>
+          <w:szCs w:val="22"/>
+        </w:rPr>
+        <w:t xml:space="preserve">– </w:t>
+      </w:r>
+      <w:r>
+        <w:rPr>
+          <w:rFonts w:ascii="Arial" w:cs="Arial" w:eastAsia="Arial" w:hAnsi="Arial"/>
+          <w:sz w:val="22"/>
+          <w:szCs w:val="22"/>
+        </w:rPr>
+        <w:t xml:space="preserve">Is het opschortingsrecht Art. 6:262 BW voldoende om bij Branch B het argument te pareren dat KTLO-werk al onder de MO valt (fulltime verplichting Art. 2.3)?</w:t>
+      </w:r>
+    </w:p>
+    <w:p>
+      <w:pPr>
+        <w:spacing w:before="40" w:after="40"/>
+        <w:ind w:left="720"/>
+      </w:pPr>
+      <w:r>
+        <w:rPr>
+          <w:rFonts w:ascii="Arial" w:cs="Arial" w:eastAsia="Arial" w:hAnsi="Arial"/>
+          <w:sz w:val="22"/>
+          <w:szCs w:val="22"/>
+        </w:rPr>
+        <w:t xml:space="preserve">– </w:t>
+      </w:r>
+      <w:r>
+        <w:rPr>
+          <w:rFonts w:ascii="Arial" w:cs="Arial" w:eastAsia="Arial" w:hAnsi="Arial"/>
+          <w:sz w:val="22"/>
+          <w:szCs w:val="22"/>
+        </w:rPr>
+        <w:t xml:space="preserve">Is bilaterale beëindiging via Art. 5.2 ("door een door beide vennootschappen ondertekende verklaring") zonder opzegtermijn juridisch correct?</w:t>
       </w:r>
     </w:p>
     <w:p>
@@ -233,7 +277,7 @@
           <w:sz w:val="22"/>
           <w:szCs w:val="22"/>
         </w:rPr>
-        <w:t xml:space="preserve">Kan de vrijwaring (Art. 4.2 MO) worden overgenomen in een KTLO-leveranciersovereenkomst als de MO wél wordt beëindigd?</w:t>
+        <w:t xml:space="preserve">Heeft de vrijwaring Art. 4.2 MO nawerking na beëindiging? De MO bevat geen expliciete nawerkingsclausule. Art. 4.2 spreekt van "werkzaamheden voor deze overeenkomst verrichte" — is dit temporeel (looptijd) of functioneel (scope)? Kan nawerking worden bedongen in een Art. 5.2-verklaring?</w:t>
       </w:r>
     </w:p>
     <w:p>
@@ -257,7 +301,51 @@
           <w:sz w:val="22"/>
           <w:szCs w:val="22"/>
         </w:rPr>
-        <w:t xml:space="preserve">Wat is het effect van de MO-keuze op de ongerechtvaardigde verrijking-vordering (Art. 6:212 BW)? Schatting: ~1.440 uur onbetaald werk (€108-180K). Verzwakt of versterkt opzegging deze vordering?</w:t>
+        <w:t xml:space="preserve">Wat is het effect van de MO-keuze op de ongerechtvaardigde verrijking-vordering (Art. 6:212 BW)? Schatting: ~1.440 uur onbetaald werk (€108-180K). Per branch:</w:t>
+      </w:r>
+    </w:p>
+    <w:p>
+      <w:pPr>
+        <w:spacing w:before="40" w:after="40"/>
+        <w:ind w:left="720"/>
+      </w:pPr>
+      <w:r>
+        <w:rPr>
+          <w:rFonts w:ascii="Arial" w:cs="Arial" w:eastAsia="Arial" w:hAnsi="Arial"/>
+          <w:sz w:val="22"/>
+          <w:szCs w:val="22"/>
+        </w:rPr>
+        <w:t xml:space="preserve">– </w:t>
+      </w:r>
+      <w:r>
+        <w:rPr>
+          <w:rFonts w:ascii="Arial" w:cs="Arial" w:eastAsia="Arial" w:hAnsi="Arial"/>
+          <w:sz w:val="22"/>
+          <w:szCs w:val="22"/>
+        </w:rPr>
+        <w:t xml:space="preserve">Branch A/A2 (beëindigen): vordering bevriest. Verzwakt eigen opzegging het argument? Kan een voorbehoud dit voorkomen?</w:t>
+      </w:r>
+    </w:p>
+    <w:p>
+      <w:pPr>
+        <w:spacing w:before="40" w:after="40"/>
+        <w:ind w:left="720"/>
+      </w:pPr>
+      <w:r>
+        <w:rPr>
+          <w:rFonts w:ascii="Arial" w:cs="Arial" w:eastAsia="Arial" w:hAnsi="Arial"/>
+          <w:sz w:val="22"/>
+          <w:szCs w:val="22"/>
+        </w:rPr>
+        <w:t xml:space="preserve">– </w:t>
+      </w:r>
+      <w:r>
+        <w:rPr>
+          <w:rFonts w:ascii="Arial" w:cs="Arial" w:eastAsia="Arial" w:hAnsi="Arial"/>
+          <w:sz w:val="22"/>
+          <w:szCs w:val="22"/>
+        </w:rPr>
+        <w:t xml:space="preserve">Branch B (laten bestaan): vordering groeit doorlopend.</w:t>
       </w:r>
     </w:p>
     <w:p>
@@ -305,7 +393,55 @@
           <w:sz w:val="22"/>
           <w:szCs w:val="22"/>
         </w:rPr>
-        <w:t xml:space="preserve">Wat moet er in een KTLO-leveranciersovereenkomst staan? Specifiek: vergoeding (vast of uurtarief?), hostingkosten (vooruit of declaratie?), aansprakelijkheidsbeperking, opzegtermijn, en opschortingsrecht bij niet-betaling.</w:t>
+        <w:t xml:space="preserve">Wat moet er in een KTLO-leveranciersovereenkomst staan? Specifiek: vergoeding (vast of uurtarief?), hostingkosten (vooruit of declaratie?), aansprakelijkheidsbeperking, opzegtermijn, en opschortingsrecht bij niet-betaling. Moet dit contract getekend zijn vóór Peters eerste KTLO-werkzaamheid?</w:t>
+      </w:r>
+    </w:p>
+    <w:p>
+      <w:pPr>
+        <w:spacing w:before="160" w:after="80"/>
+        <w:ind w:left="360" w:hanging="360"/>
+      </w:pPr>
+      <w:r>
+        <w:rPr>
+          <w:rFonts w:ascii="Arial" w:cs="Arial" w:eastAsia="Arial" w:hAnsi="Arial"/>
+          <w:b/>
+          <w:bCs/>
+          <w:sz w:val="22"/>
+          <w:szCs w:val="22"/>
+        </w:rPr>
+        <w:t xml:space="preserve">1.6  </w:t>
+      </w:r>
+      <w:r>
+        <w:rPr>
+          <w:rFonts w:ascii="Arial" w:cs="Arial" w:eastAsia="Arial" w:hAnsi="Arial"/>
+          <w:sz w:val="22"/>
+          <w:szCs w:val="22"/>
+        </w:rPr>
+        <w:t xml:space="preserve">(Nieuw) Kan de vrijwaring Art. 4.2 worden "overgedragen" naar een nieuw KTLO-contract? Of is een vrijwaringsbepaling in het KTLO-contract juridisch een nieuwe, aparte vrijwaring (die alleen toekomstig werk dekt)?</w:t>
+      </w:r>
+    </w:p>
+    <w:p>
+      <w:pPr>
+        <w:spacing w:before="160" w:after="80"/>
+        <w:ind w:left="360" w:hanging="360"/>
+      </w:pPr>
+      <w:r>
+        <w:rPr>
+          <w:rFonts w:ascii="Arial" w:cs="Arial" w:eastAsia="Arial" w:hAnsi="Arial"/>
+          <w:b/>
+          <w:bCs/>
+          <w:sz w:val="22"/>
+          <w:szCs w:val="22"/>
+        </w:rPr>
+        <w:t xml:space="preserve">1.7  </w:t>
+      </w:r>
+      <w:r>
+        <w:rPr>
+          <w:rFonts w:ascii="Arial" w:cs="Arial" w:eastAsia="Arial" w:hAnsi="Arial"/>
+          <w:sz w:val="22"/>
+          <w:szCs w:val="22"/>
+        </w:rPr>
+        <w:t xml:space="preserve">(Nieuw) Art. 3.1.i SHA stelt dat "het beëindigen van de managementovereenkomst" het kooprecht triggert. Betekent dit dat eenzijdige MO-opzegging (Branch A) het kooprecht van Freca activeert? Geldt dit ook bij bilaterale beëindiging (Branch A2) als onderdeel van een package deal waarin het kooprecht tegelijk wordt afgekocht via SHA-kwijting?</w:t>
       </w:r>
     </w:p>
     <w:p>
@@ -358,7 +494,7 @@
           <w:sz w:val="20"/>
           <w:szCs w:val="20"/>
         </w:rPr>
-        <w:t xml:space="preserve">Op 10 feb 2026 ontving Peter via notaris Koops een concept akte voor teruglevering van 8 aandelen (66,7%) van Marlou aan Freca voor €1,00. De notaris eist Peters co-signering als bewijs van afstand voorkeursrecht (Art. 3.2).</w:t>
+        <w:t xml:space="preserve">Op 10 feb 2026 ontving Peter via notaris Koops een concept akte voor teruglevering van 8 aandelen (66,7%) van Marlou aan Freca voor €1,00. De notaris eist Peters co-signering als bewijs van afstand voorkeursrecht (Art. 3.2). De co-signering is Peters sterkste eenmalige hefboom.</w:t>
       </w:r>
     </w:p>
     <w:p>
@@ -382,7 +518,7 @@
           <w:sz w:val="22"/>
           <w:szCs w:val="22"/>
         </w:rPr>
-        <w:t xml:space="preserve">Herleeft de SHA als Freca weer aandeelhouder wordt? Zo ja: wordt het non-concurrentiebeding (Art. 7: 3 jaar na levering) actief? En de boeteclausule (Art. 10: €100K + €1K/dag)?</w:t>
+        <w:t xml:space="preserve">Herleeft de SHA als Freca weer aandeelhouder wordt? Zo ja: wordt het non-concurrentiebeding (Art. 7: 3 jaar na levering) actief? En de boeteclausule (Art. 10: wederkerig — Freca's schending ~€197K per 12 feb 2026)? Bovendien: Art. 2.3.c SHA vereist dat de kopende partij "nog steeds bestuurder van de vennootschap" is — Freca is geen bestuurder van Dinck. Is dit een verweer tegen kooprecht-uitoefening?</w:t>
       </w:r>
     </w:p>
     <w:p>
@@ -406,7 +542,7 @@
           <w:sz w:val="22"/>
           <w:szCs w:val="22"/>
         </w:rPr>
-        <w:t xml:space="preserve">Kan Peter SHA-uitsluiting bedingen als voorwaarde voor het co-signeren van de akte? Zo ja, welke formulering?</w:t>
+        <w:t xml:space="preserve">Kan Peter SHA-uitsluiting bedingen als voorwaarde voor het co-signeren van de akte? Zo ja, welke formulering? Concept: "Freca B.V. en PHBX Holding B.V. verlenen elkaar over en weer volledige en finale kwijting terzake van alle rechten en verplichtingen uit de aandeelhoudersovereenkomst d.d. 28 maart 2024." Alternatief: formele beëindiging SHA per Art. 1.2 (schriftelijke overeenstemming). Welk instrument is juridisch sterker?</w:t>
       </w:r>
     </w:p>
     <w:p>
@@ -430,7 +566,7 @@
           <w:sz w:val="22"/>
           <w:szCs w:val="22"/>
         </w:rPr>
-        <w:t xml:space="preserve">Kan Peter weigeren te tekenen? Wat zijn de juridische gevolgen? Moet de blokkeringsregeling (Art. 6.2 statuten) dan worden gevolgd?</w:t>
+        <w:t xml:space="preserve">Kan Peter weigeren te tekenen? Wat zijn de juridische gevolgen? Moet de blokkeringsregeling (Art. 6.2 statuten) dan worden gevolgd? Verwachting: weigering is Peters goed recht en er is geen verplichting tot medewerking.</w:t>
       </w:r>
     </w:p>
     <w:p>
@@ -478,7 +614,7 @@
           <w:sz w:val="22"/>
           <w:szCs w:val="22"/>
         </w:rPr>
-        <w:t xml:space="preserve">Na 1 maart is Peter geen bestuurder van Dinck meer — hoedanigheid (b) in de akte vervalt. Kan de akte dan nog worden gepasseerd met Douwine als enig bestuurder Dinck terwijl zij ook bestuurder Freca/koper is?</w:t>
+        <w:t xml:space="preserve">Na 1 maart is Peter geen bestuurder van Dinck meer — hoedanigheid (b) in de akte vervalt. Kan de akte dan nog worden gepasseerd met Douwine als enig bestuurder Dinck terwijl zij ook bestuurder Freca/koper is? Art. 2:239 lid 6 BW tegenstrijdig belang — hoe beoordeelt de notaris dit?</w:t>
       </w:r>
     </w:p>
     <w:p>
@@ -502,7 +638,73 @@
           <w:sz w:val="22"/>
           <w:szCs w:val="22"/>
         </w:rPr>
-        <w:t xml:space="preserve">Package deal: kan Peter co-signering koppelen aan gelijktijdige aandelenoverdracht Peters aandelen + SHA-kwijting + KTLO-overeenkomst + wederzijdse kwijting?</w:t>
+        <w:t xml:space="preserve">Package deal: vier documenten simultaan — vaststellingsovereenkomst (Art. 7:900 BW) + KTLO-leveranciersovereenkomst + akte teruglevering + akte overdracht Peters aandelen. Specifieke vragen:</w:t>
+      </w:r>
+    </w:p>
+    <w:p>
+      <w:pPr>
+        <w:spacing w:before="40" w:after="40"/>
+        <w:ind w:left="720"/>
+      </w:pPr>
+      <w:r>
+        <w:rPr>
+          <w:rFonts w:ascii="Arial" w:cs="Arial" w:eastAsia="Arial" w:hAnsi="Arial"/>
+          <w:sz w:val="22"/>
+          <w:szCs w:val="22"/>
+        </w:rPr>
+        <w:t xml:space="preserve">– </w:t>
+      </w:r>
+      <w:r>
+        <w:rPr>
+          <w:rFonts w:ascii="Arial" w:cs="Arial" w:eastAsia="Arial" w:hAnsi="Arial"/>
+          <w:sz w:val="22"/>
+          <w:szCs w:val="22"/>
+        </w:rPr>
+        <w:t xml:space="preserve">Kan de vaststellingsovereenkomst een opschortende voorwaarde bevatten (Art. 6:21 BW) dat afspraken pas definitief worden na passering van beide notariële aktes?</w:t>
+      </w:r>
+    </w:p>
+    <w:p>
+      <w:pPr>
+        <w:spacing w:before="40" w:after="40"/>
+        <w:ind w:left="720"/>
+      </w:pPr>
+      <w:r>
+        <w:rPr>
+          <w:rFonts w:ascii="Arial" w:cs="Arial" w:eastAsia="Arial" w:hAnsi="Arial"/>
+          <w:sz w:val="22"/>
+          <w:szCs w:val="22"/>
+        </w:rPr>
+        <w:t xml:space="preserve">– </w:t>
+      </w:r>
+      <w:r>
+        <w:rPr>
+          <w:rFonts w:ascii="Arial" w:cs="Arial" w:eastAsia="Arial" w:hAnsi="Arial"/>
+          <w:sz w:val="22"/>
+          <w:szCs w:val="22"/>
+        </w:rPr>
+        <w:t xml:space="preserve">Kan de notaris de akte teruglevering in escrow houden totdat Peters aandelenoverdracht is afgerond?</w:t>
+      </w:r>
+    </w:p>
+    <w:p>
+      <w:pPr>
+        <w:spacing w:before="40" w:after="40"/>
+        <w:ind w:left="720"/>
+      </w:pPr>
+      <w:r>
+        <w:rPr>
+          <w:rFonts w:ascii="Arial" w:cs="Arial" w:eastAsia="Arial" w:hAnsi="Arial"/>
+          <w:sz w:val="22"/>
+          <w:szCs w:val="22"/>
+        </w:rPr>
+        <w:t xml:space="preserve">– </w:t>
+      </w:r>
+      <w:r>
+        <w:rPr>
+          <w:rFonts w:ascii="Arial" w:cs="Arial" w:eastAsia="Arial" w:hAnsi="Arial"/>
+          <w:sz w:val="22"/>
+          <w:szCs w:val="22"/>
+        </w:rPr>
+        <w:t xml:space="preserve">Kan betaling in termijnen worden geregeld met zekerheid (pandrecht, bankgarantie) als Dinck/Freca onvoldoende middelen heeft?</w:t>
       </w:r>
     </w:p>
     <w:p>
@@ -526,7 +728,7 @@
           <w:sz w:val="26"/>
           <w:szCs w:val="26"/>
         </w:rPr>
-        <w:t xml:space="preserve">3. Strategie (3 vragen)</w:t>
+        <w:t xml:space="preserve">3. Strategie (6 vragen)</w:t>
       </w:r>
     </w:p>
     <w:p>
@@ -555,7 +757,7 @@
           <w:sz w:val="20"/>
           <w:szCs w:val="20"/>
         </w:rPr>
-        <w:t xml:space="preserve">Sommatiebrief (€100K boete kettingbeding) in voorbereiding maar on hold na meeting 11 feb. Peter bereid tot onderhandeling.</w:t>
+        <w:t xml:space="preserve">Sommatiebrief (€100K boete kettingbeding) in voorbereiding maar on hold na meeting 11 feb. Peter bereid tot onderhandeling. Aanbevolen strategie: vaststellingsvoorstel als Plan A, sommatiebrief als Plan B.</w:t>
       </w:r>
     </w:p>
     <w:p>
@@ -579,7 +781,7 @@
           <w:sz w:val="22"/>
           <w:szCs w:val="22"/>
         </w:rPr>
-        <w:t xml:space="preserve">Sommatiebrief (€100K boete kettingbeding Art. 9+10 SHA): nu versturen, of achter de hand houden als drukmiddel voor de onderhandeling over KTLO-voorwaarden en co-signering akte?</w:t>
+        <w:t xml:space="preserve">Sommatiebrief vs. vaststellingsvoorstel: wij adviseren om eerst een vaststellingsvoorstel (package deal) te sturen, en de sommatiebrief achter de hand te houden als Plan B. Is dit strategisch correct? Of is het effectiever om de sommatiebrief gelijktijdig te versturen als drukverhoging?</w:t>
       </w:r>
     </w:p>
     <w:p>
@@ -627,7 +829,79 @@
           <w:sz w:val="22"/>
           <w:szCs w:val="22"/>
         </w:rPr>
-        <w:t xml:space="preserve">Aflossing 28 maart (~€55-75K): Dinck kan niet betalen, wat leidt tot automatisch verzuim (Art. 11.2 leningsovereenkomst). Wat zijn de gevolgen als Freca niet onmiddellijk opeist — stilzwijgende acceptatie? Peter is na 1 maart geen bestuurder meer.</w:t>
+        <w:t xml:space="preserve">Aflossing 28 maart (~€55-75K): Dinck kan niet betalen → automatisch verzuim (Art. 11.2). Peter is na 1 maart geen bestuurder meer — geen aansprakelijkheidsrisico. Maar: wat zijn de gevolgen als Freca niet onmiddellijk opeist? Is dit stilzwijgende acceptatie? Kan Douwine het verzuim later selectief inroepen? Art. 6:248 lid 2 BW als verweer?</w:t>
+      </w:r>
+    </w:p>
+    <w:p>
+      <w:pPr>
+        <w:spacing w:before="160" w:after="80"/>
+        <w:ind w:left="360" w:hanging="360"/>
+      </w:pPr>
+      <w:r>
+        <w:rPr>
+          <w:rFonts w:ascii="Arial" w:cs="Arial" w:eastAsia="Arial" w:hAnsi="Arial"/>
+          <w:b/>
+          <w:bCs/>
+          <w:sz w:val="22"/>
+          <w:szCs w:val="22"/>
+        </w:rPr>
+        <w:t xml:space="preserve">3.4  </w:t>
+      </w:r>
+      <w:r>
+        <w:rPr>
+          <w:rFonts w:ascii="Arial" w:cs="Arial" w:eastAsia="Arial" w:hAnsi="Arial"/>
+          <w:sz w:val="22"/>
+          <w:szCs w:val="22"/>
+        </w:rPr>
+        <w:t xml:space="preserve">(Nieuw — aandelenprijs) Wat is een verdedigbare "gewenste prijs" voor Peters 33,3% aandelen? De nominale boekwaarde is negatief (schulden &gt;€612K), maar Peter levert strategische waarde in: kwijtschelding ~€197K SHA-boete, deblokkade vetorecht, co-signering akte, KTLO-bereidheid. Kan de prijs worden geframed als verrekening (Peters vorderingen minus billijke bijdrage aan schulden) in plaats van als aandelenprijs?</w:t>
+      </w:r>
+    </w:p>
+    <w:p>
+      <w:pPr>
+        <w:spacing w:before="160" w:after="80"/>
+        <w:ind w:left="360" w:hanging="360"/>
+      </w:pPr>
+      <w:r>
+        <w:rPr>
+          <w:rFonts w:ascii="Arial" w:cs="Arial" w:eastAsia="Arial" w:hAnsi="Arial"/>
+          <w:b/>
+          <w:bCs/>
+          <w:sz w:val="22"/>
+          <w:szCs w:val="22"/>
+        </w:rPr>
+        <w:t xml:space="preserve">3.5  </w:t>
+      </w:r>
+      <w:r>
+        <w:rPr>
+          <w:rFonts w:ascii="Arial" w:cs="Arial" w:eastAsia="Arial" w:hAnsi="Arial"/>
+          <w:sz w:val="22"/>
+          <w:szCs w:val="22"/>
+        </w:rPr>
+        <w:t xml:space="preserve">(Nieuw — vaststellingsvoorstel) Kan de jurist het vaststellingsvoorstel opstellen? Gewenste elementen: package deal (4 documenten simultaan), redelijke reactietermijn (2-3 weken), constructieve maar zakelijke toon. Kosten en doorlooptijd?</w:t>
+      </w:r>
+    </w:p>
+    <w:p>
+      <w:pPr>
+        <w:spacing w:before="160" w:after="80"/>
+        <w:ind w:left="360" w:hanging="360"/>
+      </w:pPr>
+      <w:r>
+        <w:rPr>
+          <w:rFonts w:ascii="Arial" w:cs="Arial" w:eastAsia="Arial" w:hAnsi="Arial"/>
+          <w:b/>
+          <w:bCs/>
+          <w:sz w:val="22"/>
+          <w:szCs w:val="22"/>
+        </w:rPr>
+        <w:t xml:space="preserve">3.6  </w:t>
+      </w:r>
+      <w:r>
+        <w:rPr>
+          <w:rFonts w:ascii="Arial" w:cs="Arial" w:eastAsia="Arial" w:hAnsi="Arial"/>
+          <w:sz w:val="22"/>
+          <w:szCs w:val="22"/>
+        </w:rPr>
+        <w:t xml:space="preserve">(Nieuw — Art. 2:343 timing) Als de package deal mislukt: wanneer is het strategisch optimaal om Art. 2:343 BW (uittreding vorderen) in te dienen? Vóór of na de aflossingsdefault van 28 maart? Vóór of na het versturen van de sommatiebrief? Het dossier (14 uitsluitingsincidenten, financieringsstop, structurele buitensluiting) is sterk — maar timing bepaalt het effect.</w:t>
       </w:r>
     </w:p>
     <w:p>
@@ -1179,6 +1453,206 @@
           </w:p>
         </w:tc>
       </w:tr>
+      <w:tr>
+        <w:tc>
+          <w:tcPr>
+            <w:tcW w:type="dxa" w:w="4000"/>
+            <w:tcBorders>
+              <w:top w:val="single" w:color="999999" w:sz="1"/>
+              <w:left w:val="single" w:color="999999" w:sz="1"/>
+              <w:bottom w:val="single" w:color="999999" w:sz="1"/>
+              <w:right w:val="single" w:color="999999" w:sz="1"/>
+            </w:tcBorders>
+          </w:tcPr>
+          <w:p>
+            <w:pPr>
+              <w:spacing w:before="40" w:after="40"/>
+            </w:pPr>
+            <w:r>
+              <w:rPr>
+                <w:rFonts w:ascii="Arial" w:cs="Arial" w:eastAsia="Arial" w:hAnsi="Arial"/>
+                <w:sz w:val="20"/>
+                <w:szCs w:val="20"/>
+              </w:rPr>
+              <w:t xml:space="preserve">MO beslisboom (4 branches)</w:t>
+            </w:r>
+          </w:p>
+        </w:tc>
+        <w:tc>
+          <w:tcPr>
+            <w:tcW w:type="dxa" w:w="5360"/>
+            <w:tcBorders>
+              <w:top w:val="single" w:color="999999" w:sz="1"/>
+              <w:left w:val="single" w:color="999999" w:sz="1"/>
+              <w:bottom w:val="single" w:color="999999" w:sz="1"/>
+              <w:right w:val="single" w:color="999999" w:sz="1"/>
+            </w:tcBorders>
+          </w:tcPr>
+          <w:p>
+            <w:pPr>
+              <w:spacing w:before="40" w:after="40"/>
+            </w:pPr>
+            <w:r>
+              <w:rPr>
+                <w:rFonts w:ascii="Arial" w:cs="Arial" w:eastAsia="Arial" w:hAnsi="Arial"/>
+                <w:sz w:val="20"/>
+                <w:szCs w:val="20"/>
+              </w:rPr>
+              <w:t xml:space="preserve">mo-beslisboom.md</w:t>
+            </w:r>
+          </w:p>
+        </w:tc>
+      </w:tr>
+      <w:tr>
+        <w:tc>
+          <w:tcPr>
+            <w:tcW w:type="dxa" w:w="4000"/>
+            <w:tcBorders>
+              <w:top w:val="single" w:color="999999" w:sz="1"/>
+              <w:left w:val="single" w:color="999999" w:sz="1"/>
+              <w:bottom w:val="single" w:color="999999" w:sz="1"/>
+              <w:right w:val="single" w:color="999999" w:sz="1"/>
+            </w:tcBorders>
+          </w:tcPr>
+          <w:p>
+            <w:pPr>
+              <w:spacing w:before="40" w:after="40"/>
+            </w:pPr>
+            <w:r>
+              <w:rPr>
+                <w:rFonts w:ascii="Arial" w:cs="Arial" w:eastAsia="Arial" w:hAnsi="Arial"/>
+                <w:sz w:val="20"/>
+                <w:szCs w:val="20"/>
+              </w:rPr>
+              <w:t xml:space="preserve">Akte tekenvoorwaarden</w:t>
+            </w:r>
+          </w:p>
+        </w:tc>
+        <w:tc>
+          <w:tcPr>
+            <w:tcW w:type="dxa" w:w="5360"/>
+            <w:tcBorders>
+              <w:top w:val="single" w:color="999999" w:sz="1"/>
+              <w:left w:val="single" w:color="999999" w:sz="1"/>
+              <w:bottom w:val="single" w:color="999999" w:sz="1"/>
+              <w:right w:val="single" w:color="999999" w:sz="1"/>
+            </w:tcBorders>
+          </w:tcPr>
+          <w:p>
+            <w:pPr>
+              <w:spacing w:before="40" w:after="40"/>
+            </w:pPr>
+            <w:r>
+              <w:rPr>
+                <w:rFonts w:ascii="Arial" w:cs="Arial" w:eastAsia="Arial" w:hAnsi="Arial"/>
+                <w:sz w:val="20"/>
+                <w:szCs w:val="20"/>
+              </w:rPr>
+              <w:t xml:space="preserve">akte-tekenvoorwaarden.md</w:t>
+            </w:r>
+          </w:p>
+        </w:tc>
+      </w:tr>
+      <w:tr>
+        <w:tc>
+          <w:tcPr>
+            <w:tcW w:type="dxa" w:w="4000"/>
+            <w:tcBorders>
+              <w:top w:val="single" w:color="999999" w:sz="1"/>
+              <w:left w:val="single" w:color="999999" w:sz="1"/>
+              <w:bottom w:val="single" w:color="999999" w:sz="1"/>
+              <w:right w:val="single" w:color="999999" w:sz="1"/>
+            </w:tcBorders>
+          </w:tcPr>
+          <w:p>
+            <w:pPr>
+              <w:spacing w:before="40" w:after="40"/>
+            </w:pPr>
+            <w:r>
+              <w:rPr>
+                <w:rFonts w:ascii="Arial" w:cs="Arial" w:eastAsia="Arial" w:hAnsi="Arial"/>
+                <w:sz w:val="20"/>
+                <w:szCs w:val="20"/>
+              </w:rPr>
+              <w:t xml:space="preserve">Package deal structurering</w:t>
+            </w:r>
+          </w:p>
+        </w:tc>
+        <w:tc>
+          <w:tcPr>
+            <w:tcW w:type="dxa" w:w="5360"/>
+            <w:tcBorders>
+              <w:top w:val="single" w:color="999999" w:sz="1"/>
+              <w:left w:val="single" w:color="999999" w:sz="1"/>
+              <w:bottom w:val="single" w:color="999999" w:sz="1"/>
+              <w:right w:val="single" w:color="999999" w:sz="1"/>
+            </w:tcBorders>
+          </w:tcPr>
+          <w:p>
+            <w:pPr>
+              <w:spacing w:before="40" w:after="40"/>
+            </w:pPr>
+            <w:r>
+              <w:rPr>
+                <w:rFonts w:ascii="Arial" w:cs="Arial" w:eastAsia="Arial" w:hAnsi="Arial"/>
+                <w:sz w:val="20"/>
+                <w:szCs w:val="20"/>
+              </w:rPr>
+              <w:t xml:space="preserve">package-deal-structuring.md</w:t>
+            </w:r>
+          </w:p>
+        </w:tc>
+      </w:tr>
+      <w:tr>
+        <w:tc>
+          <w:tcPr>
+            <w:tcW w:type="dxa" w:w="4000"/>
+            <w:tcBorders>
+              <w:top w:val="single" w:color="999999" w:sz="1"/>
+              <w:left w:val="single" w:color="999999" w:sz="1"/>
+              <w:bottom w:val="single" w:color="999999" w:sz="1"/>
+              <w:right w:val="single" w:color="999999" w:sz="1"/>
+            </w:tcBorders>
+          </w:tcPr>
+          <w:p>
+            <w:pPr>
+              <w:spacing w:before="40" w:after="40"/>
+            </w:pPr>
+            <w:r>
+              <w:rPr>
+                <w:rFonts w:ascii="Arial" w:cs="Arial" w:eastAsia="Arial" w:hAnsi="Arial"/>
+                <w:sz w:val="20"/>
+                <w:szCs w:val="20"/>
+              </w:rPr>
+              <w:t xml:space="preserve">Post-1-maart positionering</w:t>
+            </w:r>
+          </w:p>
+        </w:tc>
+        <w:tc>
+          <w:tcPr>
+            <w:tcW w:type="dxa" w:w="5360"/>
+            <w:tcBorders>
+              <w:top w:val="single" w:color="999999" w:sz="1"/>
+              <w:left w:val="single" w:color="999999" w:sz="1"/>
+              <w:bottom w:val="single" w:color="999999" w:sz="1"/>
+              <w:right w:val="single" w:color="999999" w:sz="1"/>
+            </w:tcBorders>
+          </w:tcPr>
+          <w:p>
+            <w:pPr>
+              <w:spacing w:before="40" w:after="40"/>
+            </w:pPr>
+            <w:r>
+              <w:rPr>
+                <w:rFonts w:ascii="Arial" w:cs="Arial" w:eastAsia="Arial" w:hAnsi="Arial"/>
+                <w:sz w:val="20"/>
+                <w:szCs w:val="20"/>
+              </w:rPr>
+              <w:t xml:space="preserve">post-1-maart-positionering.md</w:t>
+            </w:r>
+          </w:p>
+        </w:tc>
+      </w:tr>
     </w:tbl>
     <w:p>
       <w:pPr>

</xml_diff>

<commit_message>
Add waiver risk analysis: Nov 2025 akte may already cover teruglevering
Douwine actively argued (12 Feb) that the Nov 2025 signed akte Art. 3.2
already waives voorkeursrecht for the return delivery. Added §1.2 to
akte-tekenvoorwaarden with verbatim text comparison, counter-arguments,
and risk assessment. Updated question 2.4 to HIGH PRIORITY with full
context for the lawyer. Regenerated .docx.
</commit_message>
<xml_diff>
--- a/artifacts/Vragen_Maud_van_der_Zee.docx
+++ b/artifacts/Vragen_Maud_van_der_Zee.docx
@@ -571,6 +571,22 @@
     </w:p>
     <w:p>
       <w:pPr>
+        <w:spacing w:before="200" w:after="100"/>
+      </w:pPr>
+      <w:r>
+        <w:rPr>
+          <w:rFonts w:ascii="Arial" w:cs="Arial" w:eastAsia="Arial" w:hAnsi="Arial"/>
+          <w:b/>
+          <w:bCs/>
+          <w:color w:val="CC0000"/>
+          <w:sz w:val="22"/>
+          <w:szCs w:val="22"/>
+        </w:rPr>
+        <w:t xml:space="preserve">⚠ HIGH PRIORITY — Douwine heeft dit argument actief ingebracht (12 feb 2026).</w:t>
+      </w:r>
+    </w:p>
+    <w:p>
+      <w:pPr>
         <w:spacing w:before="160" w:after="80"/>
         <w:ind w:left="360" w:hanging="360"/>
       </w:pPr>
@@ -590,7 +606,64 @@
           <w:sz w:val="22"/>
           <w:szCs w:val="22"/>
         </w:rPr>
-        <w:t xml:space="preserve">Dekt de waiver uit november 2025 (Art. 3.2: "deze levering en een mogelijke teruglevering door koper aan verkoper") de huidige transactie juridisch, of heeft de notaris gelijk dat een nieuwe afstand nodig is?</w:t>
+        <w:t xml:space="preserve">De letterlijke tekst vergelijking van Art. 3.2 in beide aktes:</w:t>
+      </w:r>
+    </w:p>
+    <w:p>
+      <w:pPr>
+        <w:spacing w:before="40" w:after="40"/>
+        <w:ind w:left="720"/>
+      </w:pPr>
+      <w:r>
+        <w:rPr>
+          <w:rFonts w:ascii="Arial" w:cs="Arial" w:eastAsia="Arial" w:hAnsi="Arial"/>
+          <w:sz w:val="22"/>
+          <w:szCs w:val="22"/>
+        </w:rPr>
+        <w:t xml:space="preserve">– </w:t>
+      </w:r>
+      <w:r>
+        <w:rPr>
+          <w:rFonts w:ascii="Arial" w:cs="Arial" w:eastAsia="Arial" w:hAnsi="Arial"/>
+          <w:sz w:val="22"/>
+          <w:szCs w:val="22"/>
+        </w:rPr>
+        <w:t xml:space="preserve">November 2025 (getekend): "doch uitsluitend voor deze levering en een mogelijke teruglevering door koper aan verkoper. Dit blijkt uit het mee tekenen door/namens PHBX Holding B.V. van deze akte."</w:t>
+      </w:r>
+    </w:p>
+    <w:p>
+      <w:pPr>
+        <w:spacing w:before="40" w:after="40"/>
+        <w:ind w:left="720"/>
+      </w:pPr>
+      <w:r>
+        <w:rPr>
+          <w:rFonts w:ascii="Arial" w:cs="Arial" w:eastAsia="Arial" w:hAnsi="Arial"/>
+          <w:sz w:val="22"/>
+          <w:szCs w:val="22"/>
+        </w:rPr>
+        <w:t xml:space="preserve">– </w:t>
+      </w:r>
+      <w:r>
+        <w:rPr>
+          <w:rFonts w:ascii="Arial" w:cs="Arial" w:eastAsia="Arial" w:hAnsi="Arial"/>
+          <w:sz w:val="22"/>
+          <w:szCs w:val="22"/>
+        </w:rPr>
+        <w:t xml:space="preserve">Februari 2026 (concept): "doch uitsluitend voor deze levering. Dit blijkt uit het mee tekenen door/namens PHBX Holding B.V. van deze akte."</w:t>
+      </w:r>
+    </w:p>
+    <w:p>
+      <w:pPr>
+        <w:spacing w:before="80" w:after="100"/>
+      </w:pPr>
+      <w:r>
+        <w:rPr>
+          <w:rFonts w:ascii="Arial" w:cs="Arial" w:eastAsia="Arial" w:hAnsi="Arial"/>
+          <w:sz w:val="22"/>
+          <w:szCs w:val="22"/>
+        </w:rPr>
+        <w:t xml:space="preserve">Douwine beweert dat de november-waiver de teruglevering al dekt en Peters handtekening op de nieuwe akte niet nodig is. De notaris (Koops) heeft BEIDE aktes opgesteld, kent de november-tekst, en eist desondanks een nieuwe co-signering. Dekt de november-waiver juridisch de huidige teruglevering, of heeft de notaris gelijk dat een nieuwe afstand nodig is? Dit antwoord bepaalt of de co-signering daadwerkelijk Peters sterkste hefboom is. Zie akte-tekenvoorwaarden analyse §1.2 voor de volledige analyse.</w:t>
       </w:r>
     </w:p>
     <w:p>
@@ -1524,7 +1597,7 @@
                 <w:sz w:val="20"/>
                 <w:szCs w:val="20"/>
               </w:rPr>
-              <w:t xml:space="preserve">Akte tekenvoorwaarden</w:t>
+              <w:t xml:space="preserve">Akte tekenvoorwaarden + waiver-risico §1.2</w:t>
             </w:r>
           </w:p>
         </w:tc>

</xml_diff>

<commit_message>
Deep legal analysis strengthening: Wagevoe reform, red team, settlement range
Three new analyses:
- wagevoe-art343-analyse: Wagevoe reform transforms Art. 2:343 into credible
  Plan C (OK exclusive, billijke verhoging, 6-12 months, €15-25K)
- tegenargumenten-douwine: Red team of 6 potential defenses with risk matrix
  (MO auto-termination, unjust enrichment consent, boete matiging)
- settlement-range-analyse: BATNA analysis with settlement targets
  (anchor €150K, target €75-100K, walk-away €30K)

5 new lawyer questions (19→24): 1.8 (MO auto-termination), 2.7
(tegenstrijdig belang post-1-maart), 3.7 (Wagevoe/billijke verhoging),
3.8 (boete matiging Art. 6:94), 3.9 (settlement range validation)

Updated 8 existing documents with cross-references, new vulnerabilities,
cost-benefit tables, and Wagevoe fallback route.
</commit_message>
<xml_diff>
--- a/artifacts/Vragen_Maud_van_der_Zee.docx
+++ b/artifacts/Vragen_Maud_van_der_Zee.docx
@@ -73,7 +73,7 @@
           <w:sz w:val="20"/>
           <w:szCs w:val="20"/>
         </w:rPr>
-        <w:t xml:space="preserve">12 februari 2026 (19 vragen in 3 categorieën; verdiept met inzichten uit 4 nieuwe analyses)</w:t>
+        <w:t xml:space="preserve">12 februari 2026 (24 vragen in 3 categorieën; verdiept met Wagevoe-reform, tegenargumenten red team, settlement range)</w:t>
       </w:r>
     </w:p>
     <w:p>
@@ -156,7 +156,7 @@
           <w:sz w:val="26"/>
           <w:szCs w:val="26"/>
         </w:rPr>
-        <w:t xml:space="preserve">1. MO-strategie (7 vragen)</w:t>
+        <w:t xml:space="preserve">1. MO-strategie (8 vragen)</w:t>
       </w:r>
     </w:p>
     <w:p>
@@ -442,6 +442,30 @@
           <w:szCs w:val="22"/>
         </w:rPr>
         <w:t xml:space="preserve">(Nieuw) Art. 3.1.i SHA stelt dat "het beëindigen van de managementovereenkomst" het kooprecht triggert. Betekent dit dat eenzijdige MO-opzegging (Branch A) het kooprecht van Freca activeert? Geldt dit ook bij bilaterale beëindiging (Branch A2) als onderdeel van een package deal waarin het kooprecht tegelijk wordt afgekocht via SHA-kwijting?</w:t>
+      </w:r>
+    </w:p>
+    <w:p>
+      <w:pPr>
+        <w:spacing w:before="160" w:after="80"/>
+        <w:ind w:left="360" w:hanging="360"/>
+      </w:pPr>
+      <w:r>
+        <w:rPr>
+          <w:rFonts w:ascii="Arial" w:cs="Arial" w:eastAsia="Arial" w:hAnsi="Arial"/>
+          <w:b/>
+          <w:bCs/>
+          <w:sz w:val="22"/>
+          <w:szCs w:val="22"/>
+        </w:rPr>
+        <w:t xml:space="preserve">1.8  </w:t>
+      </w:r>
+      <w:r>
+        <w:rPr>
+          <w:rFonts w:ascii="Arial" w:cs="Arial" w:eastAsia="Arial" w:hAnsi="Arial"/>
+          <w:sz w:val="22"/>
+          <w:szCs w:val="22"/>
+        </w:rPr>
+        <w:t xml:space="preserve">(Nieuw — MO auto-terminatie risico) Rb Rotterdam aug 2024 (ECLI:NL:RBROT:2024:9160) oordeelde dat bestuurdersontslag de MO automatisch beëindigde. Ons verweer: Peters MO heeft expliciete beëindigingsbepalingen (Art. 5.1: 3 maanden schriftelijk; Art. 5.2: bilaterale verklaring). De HR 15-april-2005 arresten onderscheiden de vennootschapsrechtelijke van de contractuele verhouding. Is de Rotterdam-uitspraak van toepassing op Peters MO gezien Art. 5.1/5.2? Impact is hoog: als MO automatisch eindigt per 1 maart, vervalt vrijwaring Art. 4.2 en bevriest de verrijkingsvordering.</w:t>
       </w:r>
     </w:p>
     <w:p>
@@ -465,7 +489,7 @@
           <w:sz w:val="26"/>
           <w:szCs w:val="26"/>
         </w:rPr>
-        <w:t xml:space="preserve">2. SHA en akte teruglevering (6 vragen)</w:t>
+        <w:t xml:space="preserve">2. SHA en akte teruglevering (7 vragen)</w:t>
       </w:r>
     </w:p>
     <w:p>
@@ -778,6 +802,30 @@
           <w:szCs w:val="22"/>
         </w:rPr>
         <w:t xml:space="preserve">Kan betaling in termijnen worden geregeld met zekerheid (pandrecht, bankgarantie) als Dinck/Freca onvoldoende middelen heeft?</w:t>
+      </w:r>
+    </w:p>
+    <w:p>
+      <w:pPr>
+        <w:spacing w:before="160" w:after="80"/>
+        <w:ind w:left="360" w:hanging="360"/>
+      </w:pPr>
+      <w:r>
+        <w:rPr>
+          <w:rFonts w:ascii="Arial" w:cs="Arial" w:eastAsia="Arial" w:hAnsi="Arial"/>
+          <w:b/>
+          <w:bCs/>
+          <w:sz w:val="22"/>
+          <w:szCs w:val="22"/>
+        </w:rPr>
+        <w:t xml:space="preserve">2.7  </w:t>
+      </w:r>
+      <w:r>
+        <w:rPr>
+          <w:rFonts w:ascii="Arial" w:cs="Arial" w:eastAsia="Arial" w:hAnsi="Arial"/>
+          <w:sz w:val="22"/>
+          <w:szCs w:val="22"/>
+        </w:rPr>
+        <w:t xml:space="preserve">(Nieuw — tegenstrijdig belang post-1-maart) Na 1 maart is Douwine enig bestuurder Dinck. Bij passering akte teruglevering is Douwine tegelijk bestuurder Dinck (vennootschap die overdracht erkent) én bestuurder Freca (koper). Art. 2:239 lid 6 BW: bestuurder met tegenstrijdig belang neemt niet deel aan besluitvorming. Wie vertegenwoordigt Dinck dan bij de passering? Is dit een additioneel blokkeringsmiddel voor Peter (via vetorecht op aanwijzing vertegenwoordiger), of lost Douwine dit eenvoudig op?</w:t>
       </w:r>
     </w:p>
     <w:p>
@@ -801,7 +849,7 @@
           <w:sz w:val="26"/>
           <w:szCs w:val="26"/>
         </w:rPr>
-        <w:t xml:space="preserve">3. Strategie (6 vragen)</w:t>
+        <w:t xml:space="preserve">3. Strategie (9 vragen)</w:t>
       </w:r>
     </w:p>
     <w:p>
@@ -975,6 +1023,78 @@
           <w:szCs w:val="22"/>
         </w:rPr>
         <w:t xml:space="preserve">(Nieuw — Art. 2:343 timing) Als de package deal mislukt: wanneer is het strategisch optimaal om Art. 2:343 BW (uittreding vorderen) in te dienen? Vóór of na de aflossingsdefault van 28 maart? Vóór of na het versturen van de sommatiebrief? Het dossier (14 uitsluitingsincidenten, financieringsstop, structurele buitensluiting) is sterk — maar timing bepaalt het effect.</w:t>
+      </w:r>
+    </w:p>
+    <w:p>
+      <w:pPr>
+        <w:spacing w:before="160" w:after="80"/>
+        <w:ind w:left="360" w:hanging="360"/>
+      </w:pPr>
+      <w:r>
+        <w:rPr>
+          <w:rFonts w:ascii="Arial" w:cs="Arial" w:eastAsia="Arial" w:hAnsi="Arial"/>
+          <w:b/>
+          <w:bCs/>
+          <w:sz w:val="22"/>
+          <w:szCs w:val="22"/>
+        </w:rPr>
+        <w:t xml:space="preserve">3.7  </w:t>
+      </w:r>
+      <w:r>
+        <w:rPr>
+          <w:rFonts w:ascii="Arial" w:cs="Arial" w:eastAsia="Arial" w:hAnsi="Arial"/>
+          <w:sz w:val="22"/>
+          <w:szCs w:val="22"/>
+        </w:rPr>
+        <w:t xml:space="preserve">(Nieuw — Wagevoe reform) De Wagevoe-hervorming (per 1 jan 2025) verplaatst Art. 2:343 BW naar de Ondernemingskamer en verduidelijkt de billijke verhoging (Art. 2:343 lid 3/4 nieuw). Precedent: OK kende €656K billijke verhoging toe in familieconflict ondanks nihilwaarde. Wat is uw inschatting van de kansen, realistische billijke verhoging gegeven Peters dossier, verwachte doorlooptijd (6-12 maanden?) en kosten (€15-25K?)? Kan de Wagevoe-dreiging al worden opgenomen in het vaststellingsvoorstel?</w:t>
+      </w:r>
+    </w:p>
+    <w:p>
+      <w:pPr>
+        <w:spacing w:before="160" w:after="80"/>
+        <w:ind w:left="360" w:hanging="360"/>
+      </w:pPr>
+      <w:r>
+        <w:rPr>
+          <w:rFonts w:ascii="Arial" w:cs="Arial" w:eastAsia="Arial" w:hAnsi="Arial"/>
+          <w:b/>
+          <w:bCs/>
+          <w:sz w:val="22"/>
+          <w:szCs w:val="22"/>
+        </w:rPr>
+        <w:t xml:space="preserve">3.8  </w:t>
+      </w:r>
+      <w:r>
+        <w:rPr>
+          <w:rFonts w:ascii="Arial" w:cs="Arial" w:eastAsia="Arial" w:hAnsi="Arial"/>
+          <w:sz w:val="22"/>
+          <w:szCs w:val="22"/>
+        </w:rPr>
+        <w:t xml:space="preserve">(Nieuw — matiging boete) Art. 6:94 BW staat matiging toe als de billijkheid dit "klaarblijkelijk eist." Rb Rotterdam 2016 matigde SHA-boete van €250K→€100K. Anderzijds: ECLI:NL:RBAMS:2012:BY7240 handhaafde €5K/dag + €1M bij kettingbeding. Wat is uw inschatting van het matigingsrisico voor de €100K basisboete + dagcomponent (~€97K per 12 feb)? Moeten we rekening houden met matiging naar ~€50-75K in de onderhandelingsstrategie?</w:t>
+      </w:r>
+    </w:p>
+    <w:p>
+      <w:pPr>
+        <w:spacing w:before="160" w:after="80"/>
+        <w:ind w:left="360" w:hanging="360"/>
+      </w:pPr>
+      <w:r>
+        <w:rPr>
+          <w:rFonts w:ascii="Arial" w:cs="Arial" w:eastAsia="Arial" w:hAnsi="Arial"/>
+          <w:b/>
+          <w:bCs/>
+          <w:sz w:val="22"/>
+          <w:szCs w:val="22"/>
+        </w:rPr>
+        <w:t xml:space="preserve">3.9  </w:t>
+      </w:r>
+      <w:r>
+        <w:rPr>
+          <w:rFonts w:ascii="Arial" w:cs="Arial" w:eastAsia="Arial" w:hAnsi="Arial"/>
+          <w:sz w:val="22"/>
+          <w:szCs w:val="22"/>
+        </w:rPr>
+        <w:t xml:space="preserve">(Nieuw — settlement range) Wij schatten de verdedigbare bandbreedte voor Peters totale exit-vergoeding op €75-100K (target), met anker €150K en walk-away €30K. Gebaseerd op: kwijtschelding boete (na matiging ~€50-75K) + verrijkingscomponent (€25-75K) + verrekening met negatieve waarde aandelen. Is deze bandbreedte verdedigbaar? Is het verrekening-frame juridisch houdbaar? Kan de verrijkingsvordering standhouden ondanks Peters instemming met het AVA-besluit? Is betaling in termijnen met pandrecht werkbaar?</w:t>
       </w:r>
     </w:p>
     <w:p>
@@ -1726,6 +1846,156 @@
           </w:p>
         </w:tc>
       </w:tr>
+      <w:tr>
+        <w:tc>
+          <w:tcPr>
+            <w:tcW w:type="dxa" w:w="4000"/>
+            <w:tcBorders>
+              <w:top w:val="single" w:color="999999" w:sz="1"/>
+              <w:left w:val="single" w:color="999999" w:sz="1"/>
+              <w:bottom w:val="single" w:color="999999" w:sz="1"/>
+              <w:right w:val="single" w:color="999999" w:sz="1"/>
+            </w:tcBorders>
+          </w:tcPr>
+          <w:p>
+            <w:pPr>
+              <w:spacing w:before="40" w:after="40"/>
+            </w:pPr>
+            <w:r>
+              <w:rPr>
+                <w:rFonts w:ascii="Arial" w:cs="Arial" w:eastAsia="Arial" w:hAnsi="Arial"/>
+                <w:sz w:val="20"/>
+                <w:szCs w:val="20"/>
+              </w:rPr>
+              <w:t xml:space="preserve">Wagevoe reform / billijke verhoging</w:t>
+            </w:r>
+          </w:p>
+        </w:tc>
+        <w:tc>
+          <w:tcPr>
+            <w:tcW w:type="dxa" w:w="5360"/>
+            <w:tcBorders>
+              <w:top w:val="single" w:color="999999" w:sz="1"/>
+              <w:left w:val="single" w:color="999999" w:sz="1"/>
+              <w:bottom w:val="single" w:color="999999" w:sz="1"/>
+              <w:right w:val="single" w:color="999999" w:sz="1"/>
+            </w:tcBorders>
+          </w:tcPr>
+          <w:p>
+            <w:pPr>
+              <w:spacing w:before="40" w:after="40"/>
+            </w:pPr>
+            <w:r>
+              <w:rPr>
+                <w:rFonts w:ascii="Arial" w:cs="Arial" w:eastAsia="Arial" w:hAnsi="Arial"/>
+                <w:sz w:val="20"/>
+                <w:szCs w:val="20"/>
+              </w:rPr>
+              <w:t xml:space="preserve">wagevoe-art343-analyse.md</w:t>
+            </w:r>
+          </w:p>
+        </w:tc>
+      </w:tr>
+      <w:tr>
+        <w:tc>
+          <w:tcPr>
+            <w:tcW w:type="dxa" w:w="4000"/>
+            <w:tcBorders>
+              <w:top w:val="single" w:color="999999" w:sz="1"/>
+              <w:left w:val="single" w:color="999999" w:sz="1"/>
+              <w:bottom w:val="single" w:color="999999" w:sz="1"/>
+              <w:right w:val="single" w:color="999999" w:sz="1"/>
+            </w:tcBorders>
+          </w:tcPr>
+          <w:p>
+            <w:pPr>
+              <w:spacing w:before="40" w:after="40"/>
+            </w:pPr>
+            <w:r>
+              <w:rPr>
+                <w:rFonts w:ascii="Arial" w:cs="Arial" w:eastAsia="Arial" w:hAnsi="Arial"/>
+                <w:sz w:val="20"/>
+                <w:szCs w:val="20"/>
+              </w:rPr>
+              <w:t xml:space="preserve">Tegenargumenten Douwine (red team)</w:t>
+            </w:r>
+          </w:p>
+        </w:tc>
+        <w:tc>
+          <w:tcPr>
+            <w:tcW w:type="dxa" w:w="5360"/>
+            <w:tcBorders>
+              <w:top w:val="single" w:color="999999" w:sz="1"/>
+              <w:left w:val="single" w:color="999999" w:sz="1"/>
+              <w:bottom w:val="single" w:color="999999" w:sz="1"/>
+              <w:right w:val="single" w:color="999999" w:sz="1"/>
+            </w:tcBorders>
+          </w:tcPr>
+          <w:p>
+            <w:pPr>
+              <w:spacing w:before="40" w:after="40"/>
+            </w:pPr>
+            <w:r>
+              <w:rPr>
+                <w:rFonts w:ascii="Arial" w:cs="Arial" w:eastAsia="Arial" w:hAnsi="Arial"/>
+                <w:sz w:val="20"/>
+                <w:szCs w:val="20"/>
+              </w:rPr>
+              <w:t xml:space="preserve">tegenargumenten-douwine.md</w:t>
+            </w:r>
+          </w:p>
+        </w:tc>
+      </w:tr>
+      <w:tr>
+        <w:tc>
+          <w:tcPr>
+            <w:tcW w:type="dxa" w:w="4000"/>
+            <w:tcBorders>
+              <w:top w:val="single" w:color="999999" w:sz="1"/>
+              <w:left w:val="single" w:color="999999" w:sz="1"/>
+              <w:bottom w:val="single" w:color="999999" w:sz="1"/>
+              <w:right w:val="single" w:color="999999" w:sz="1"/>
+            </w:tcBorders>
+          </w:tcPr>
+          <w:p>
+            <w:pPr>
+              <w:spacing w:before="40" w:after="40"/>
+            </w:pPr>
+            <w:r>
+              <w:rPr>
+                <w:rFonts w:ascii="Arial" w:cs="Arial" w:eastAsia="Arial" w:hAnsi="Arial"/>
+                <w:sz w:val="20"/>
+                <w:szCs w:val="20"/>
+              </w:rPr>
+              <w:t xml:space="preserve">Settlement range / BATNA</w:t>
+            </w:r>
+          </w:p>
+        </w:tc>
+        <w:tc>
+          <w:tcPr>
+            <w:tcW w:type="dxa" w:w="5360"/>
+            <w:tcBorders>
+              <w:top w:val="single" w:color="999999" w:sz="1"/>
+              <w:left w:val="single" w:color="999999" w:sz="1"/>
+              <w:bottom w:val="single" w:color="999999" w:sz="1"/>
+              <w:right w:val="single" w:color="999999" w:sz="1"/>
+            </w:tcBorders>
+          </w:tcPr>
+          <w:p>
+            <w:pPr>
+              <w:spacing w:before="40" w:after="40"/>
+            </w:pPr>
+            <w:r>
+              <w:rPr>
+                <w:rFonts w:ascii="Arial" w:cs="Arial" w:eastAsia="Arial" w:hAnsi="Arial"/>
+                <w:sz w:val="20"/>
+                <w:szCs w:val="20"/>
+              </w:rPr>
+              <w:t xml:space="preserve">settlement-range-analyse.md</w:t>
+            </w:r>
+          </w:p>
+        </w:tc>
+      </w:tr>
     </w:tbl>
     <w:p>
       <w:pPr>

</xml_diff>